<commit_message>
fix slot 3 ex2
</commit_message>
<xml_diff>
--- a/slot3/ex2_People/ex2/Kết quả ex2.docx
+++ b/slot3/ex2_People/ex2/Kết quả ex2.docx
@@ -441,10 +441,10 @@
           <w:lang w:val="vi-VN"/>
         </w:rPr>
         <w:drawing>
-          <wp:inline distT="0" distB="0" distL="0" distR="0" wp14:anchorId="252CE4E2" wp14:editId="04C72340">
-            <wp:extent cx="5943600" cy="2320290"/>
-            <wp:effectExtent l="0" t="0" r="0" b="3810"/>
-            <wp:docPr id="317425604" name="Picture 1"/>
+          <wp:inline distT="0" distB="0" distL="0" distR="0" wp14:anchorId="0D661C91" wp14:editId="6D15A4C4">
+            <wp:extent cx="5943600" cy="2252345"/>
+            <wp:effectExtent l="0" t="0" r="0" b="0"/>
+            <wp:docPr id="939264648" name="Picture 1"/>
             <wp:cNvGraphicFramePr>
               <a:graphicFrameLocks xmlns:a="http://schemas.openxmlformats.org/drawingml/2006/main" noChangeAspect="1"/>
             </wp:cNvGraphicFramePr>
@@ -452,7 +452,7 @@
               <a:graphicData uri="http://schemas.openxmlformats.org/drawingml/2006/picture">
                 <pic:pic xmlns:pic="http://schemas.openxmlformats.org/drawingml/2006/picture">
                   <pic:nvPicPr>
-                    <pic:cNvPr id="317425604" name=""/>
+                    <pic:cNvPr id="939264648" name=""/>
                     <pic:cNvPicPr/>
                   </pic:nvPicPr>
                   <pic:blipFill>
@@ -464,7 +464,7 @@
                   <pic:spPr>
                     <a:xfrm>
                       <a:off x="0" y="0"/>
-                      <a:ext cx="5943600" cy="2320290"/>
+                      <a:ext cx="5943600" cy="2252345"/>
                     </a:xfrm>
                     <a:prstGeom prst="rect">
                       <a:avLst/>

</xml_diff>